<commit_message>
feat: install Swagger and document API endpoints
</commit_message>
<xml_diff>
--- a/Historias de usuario.docx
+++ b/Historias de usuario.docx
@@ -200,20 +200,8 @@
       <w:r>
         <w:t>Productos con descuento</w:t>
       </w:r>
-    </w:p>
-    <w:p>
-      <w:pPr>
-        <w:numPr>
-          <w:ilvl w:val="2"/>
-          <w:numId w:val="1"/>
-        </w:numPr>
-      </w:pPr>
-      <w:r>
-        <w:t>Valoración de otros clientes</w:t>
-      </w:r>
-      <w:r>
-        <w:br/>
-        <w:t>para poder encontrar lo que mejor se ajuste a mis necesidades y presupuesto.</w:t>
+      <w:r>
+        <w:t xml:space="preserve"> o promoción </w:t>
       </w:r>
     </w:p>
     <w:p>
@@ -291,7 +279,6 @@
         </w:numPr>
       </w:pPr>
       <w:r>
-        <w:lastRenderedPageBreak/>
         <w:t>Como usuario cliente, quiero ver un resumen del contenido de mi carrito (productos, cantidades, precios individuales y precio total) para saber cuánto voy a pagar antes de realizar la compra.</w:t>
       </w:r>
     </w:p>
@@ -318,6 +305,7 @@
         </w:numPr>
       </w:pPr>
       <w:r>
+        <w:lastRenderedPageBreak/>
         <w:t>Como usuario cliente, quiero que los productos que agregué al carrito permanezcan allí incluso si cierro la página o me desconecto, para no perder lo que ya seleccioné.</w:t>
       </w:r>
     </w:p>
@@ -451,6 +439,25 @@
     <w:p>
       <w:pPr>
         <w:numPr>
+          <w:ilvl w:val="1"/>
+          <w:numId w:val="2"/>
+        </w:numPr>
+      </w:pPr>
+      <w:r>
+        <w:t xml:space="preserve">Una vez confirmada la compra con los datos del formulario, se </w:t>
+      </w:r>
+      <w:proofErr w:type="gramStart"/>
+      <w:r>
+        <w:t>enviaran</w:t>
+      </w:r>
+      <w:proofErr w:type="gramEnd"/>
+      <w:r>
+        <w:t xml:space="preserve"> al WhatsApp un mensaje prellenado con todos los datos del cliente con los productos de compra para el envió del mensaje al comercio. </w:t>
+      </w:r>
+    </w:p>
+    <w:p>
+      <w:pPr>
+        <w:numPr>
           <w:ilvl w:val="0"/>
           <w:numId w:val="2"/>
         </w:numPr>
@@ -471,7 +478,13 @@
         </w:numPr>
       </w:pPr>
       <w:r>
-        <w:t>Como usuario cliente, quiero recibir una factura o comprobante de la compra para tener un respaldo de mi transacción.</w:t>
+        <w:t xml:space="preserve">Como usuario cliente, quiero recibir una factura o comprobante de la compra </w:t>
+      </w:r>
+      <w:r>
+        <w:t xml:space="preserve">por medio de un correo electrónico </w:t>
+      </w:r>
+      <w:r>
+        <w:t>para tener un respaldo de mi transacción.</w:t>
       </w:r>
     </w:p>
     <w:p/>
@@ -691,7 +704,7 @@
     <w:p>
       <w:r>
         <w:pict w14:anchorId="29E021C7">
-          <v:rect id="_x0000_i1044" style="width:0;height:1.5pt" o:hralign="center" o:hrstd="t" o:hr="t" fillcolor="#a0a0a0" stroked="f"/>
+          <v:rect id="_x0000_i1025" style="width:0;height:1.5pt" o:hralign="center" o:hrstd="t" o:hr="t" fillcolor="#a0a0a0" stroked="f"/>
         </w:pict>
       </w:r>
     </w:p>
@@ -752,7 +765,7 @@
     <w:p>
       <w:r>
         <w:pict w14:anchorId="167C962E">
-          <v:rect id="_x0000_i1045" style="width:0;height:1.5pt" o:hralign="center" o:hrstd="t" o:hr="t" fillcolor="#a0a0a0" stroked="f"/>
+          <v:rect id="_x0000_i1026" style="width:0;height:1.5pt" o:hralign="center" o:hrstd="t" o:hr="t" fillcolor="#a0a0a0" stroked="f"/>
         </w:pict>
       </w:r>
     </w:p>
@@ -1039,7 +1052,7 @@
     <w:p>
       <w:r>
         <w:pict w14:anchorId="75F90730">
-          <v:rect id="_x0000_i1056" style="width:0;height:1.5pt" o:hralign="center" o:hrstd="t" o:hr="t" fillcolor="#a0a0a0" stroked="f"/>
+          <v:rect id="_x0000_i1027" style="width:0;height:1.5pt" o:hralign="center" o:hrstd="t" o:hr="t" fillcolor="#a0a0a0" stroked="f"/>
         </w:pict>
       </w:r>
     </w:p>
@@ -4874,6 +4887,7 @@
   <w:style w:type="character" w:default="1" w:styleId="Fuentedeprrafopredeter">
     <w:name w:val="Default Paragraph Font"/>
     <w:uiPriority w:val="1"/>
+    <w:semiHidden/>
     <w:unhideWhenUsed/>
   </w:style>
   <w:style w:type="table" w:default="1" w:styleId="Tablanormal">

</xml_diff>